<commit_message>
just refactored and made algorithm more efficient
previously whenever a section is found, a function runs through the section again and soupify's it

Now no need
</commit_message>
<xml_diff>
--- a/Docs/playground/splitter/English.docx
+++ b/Docs/playground/splitter/English.docx
@@ -9323,7 +9323,6 @@
           <w:szCs w:val="24"/>
         </w:rPr>
       </w:pPr>
-      <w:bookmarkStart w:id="7" w:name="_GoBack"/>
       <w:r>
         <w:rPr>
           <w:rFonts w:ascii="Times New Roman" w:hAnsi="Times New Roman" w:cs="Times New Roman"/>
@@ -9381,7 +9380,6 @@
           </wp:inline>
         </w:drawing>
       </w:r>
-      <w:bookmarkEnd w:id="7"/>
     </w:p>
     <w:p>
       <w:pPr>
@@ -10774,7 +10772,7 @@
       <w:pPr>
         <w:pStyle w:val="Heading2"/>
       </w:pPr>
-      <w:bookmarkStart w:id="8" w:name="_Toc486326399"/>
+      <w:bookmarkStart w:id="7" w:name="_Toc486326399"/>
       <w:r>
         <w:t>1.6</w:t>
       </w:r>
@@ -10782,7 +10780,7 @@
         <w:tab/>
         <w:t>Phrase</w:t>
       </w:r>
-      <w:bookmarkEnd w:id="8"/>
+      <w:bookmarkEnd w:id="7"/>
       <w:r>
         <w:t xml:space="preserve">  </w:t>
       </w:r>
@@ -11465,7 +11463,7 @@
       <w:pPr>
         <w:pStyle w:val="Heading2"/>
       </w:pPr>
-      <w:bookmarkStart w:id="9" w:name="_Toc486326400"/>
+      <w:bookmarkStart w:id="8" w:name="_Toc486326400"/>
       <w:r>
         <w:t>1.7</w:t>
       </w:r>
@@ -11473,7 +11471,7 @@
         <w:tab/>
         <w:t>Clause</w:t>
       </w:r>
-      <w:bookmarkEnd w:id="9"/>
+      <w:bookmarkEnd w:id="8"/>
       <w:r>
         <w:t xml:space="preserve"> @</w:t>
       </w:r>
@@ -11743,7 +11741,7 @@
       <w:pPr>
         <w:pStyle w:val="Heading2"/>
       </w:pPr>
-      <w:bookmarkStart w:id="10" w:name="_Toc486326401"/>
+      <w:bookmarkStart w:id="9" w:name="_Toc486326401"/>
       <w:r>
         <w:t>1.8</w:t>
       </w:r>
@@ -11751,7 +11749,7 @@
         <w:tab/>
         <w:t>Sentences</w:t>
       </w:r>
-      <w:bookmarkEnd w:id="10"/>
+      <w:bookmarkEnd w:id="9"/>
       <w:r>
         <w:t xml:space="preserve"> @</w:t>
       </w:r>
@@ -11998,7 +11996,7 @@
       <w:pPr>
         <w:pStyle w:val="Heading3"/>
       </w:pPr>
-      <w:bookmarkStart w:id="11" w:name="_Toc486326402"/>
+      <w:bookmarkStart w:id="10" w:name="_Toc486326402"/>
       <w:r>
         <w:t>1.8.1</w:t>
       </w:r>
@@ -12014,7 +12012,7 @@
       <w:r>
         <w:t>of Sentences</w:t>
       </w:r>
-      <w:bookmarkEnd w:id="11"/>
+      <w:bookmarkEnd w:id="10"/>
     </w:p>
     <w:p>
       <w:pPr>
@@ -13381,7 +13379,7 @@
       <w:pPr>
         <w:pStyle w:val="Heading2"/>
       </w:pPr>
-      <w:bookmarkStart w:id="12" w:name="_Toc486326403"/>
+      <w:bookmarkStart w:id="11" w:name="_Toc486326403"/>
       <w:r>
         <w:t>1.9</w:t>
       </w:r>
@@ -13394,7 +13392,7 @@
       <w:r>
         <w:t>h</w:t>
       </w:r>
-      <w:bookmarkEnd w:id="12"/>
+      <w:bookmarkEnd w:id="11"/>
       <w:r>
         <w:t xml:space="preserve"> </w:t>
       </w:r>
@@ -14517,7 +14515,7 @@
           <w:b/>
         </w:rPr>
       </w:pPr>
-      <w:bookmarkStart w:id="13" w:name="_Toc486326404"/>
+      <w:bookmarkStart w:id="12" w:name="_Toc486326404"/>
       <w:r>
         <w:rPr>
           <w:b/>
@@ -14542,248 +14540,254 @@
         </w:rPr>
         <w:t>)</w:t>
       </w:r>
+      <w:bookmarkEnd w:id="12"/>
+      <w:r>
+        <w:rPr>
+          <w:b/>
+        </w:rPr>
+        <w:t>~</w:t>
+      </w:r>
+      <w:r>
+        <w:rPr>
+          <w:b/>
+        </w:rPr>
+        <w:tab/>
+      </w:r>
+    </w:p>
+    <w:p>
+      <w:pPr>
+        <w:pStyle w:val="Heading2"/>
+      </w:pPr>
+      <w:bookmarkStart w:id="13" w:name="_Toc486326405"/>
+      <w:r>
+        <w:t>2.1</w:t>
+      </w:r>
+      <w:r>
+        <w:tab/>
+      </w:r>
+      <w:r>
+        <w:t>Introduction</w:t>
+      </w:r>
       <w:bookmarkEnd w:id="13"/>
       <w:r>
-        <w:rPr>
-          <w:b/>
-        </w:rPr>
-        <w:t>~</w:t>
-      </w:r>
-      <w:r>
-        <w:rPr>
-          <w:b/>
-        </w:rPr>
-        <w:tab/>
+        <w:t xml:space="preserve"> @</w:t>
+      </w:r>
+    </w:p>
+    <w:p>
+      <w:pPr>
+        <w:rPr>
+          <w:rFonts w:ascii="Times New Roman" w:hAnsi="Times New Roman" w:cs="Times New Roman"/>
+          <w:sz w:val="24"/>
+          <w:szCs w:val="24"/>
+        </w:rPr>
+      </w:pPr>
+      <w:r>
+        <w:rPr>
+          <w:rFonts w:ascii="Times New Roman" w:hAnsi="Times New Roman" w:cs="Times New Roman"/>
+          <w:sz w:val="24"/>
+          <w:szCs w:val="24"/>
+        </w:rPr>
+        <w:t>Just as special events can “fit” with certain celebrations, subjects and verbs must “fit” together in sentences. For example, you never say, *“</w:t>
+      </w:r>
+      <w:r>
+        <w:rPr>
+          <w:rFonts w:ascii="Times New Roman" w:hAnsi="Times New Roman" w:cs="Times New Roman"/>
+          <w:i/>
+          <w:sz w:val="24"/>
+          <w:szCs w:val="24"/>
+        </w:rPr>
+        <w:t xml:space="preserve">I </w:t>
+      </w:r>
+      <w:proofErr w:type="gramStart"/>
+      <w:r>
+        <w:rPr>
+          <w:rFonts w:ascii="Times New Roman" w:hAnsi="Times New Roman" w:cs="Times New Roman"/>
+          <w:i/>
+          <w:sz w:val="24"/>
+          <w:szCs w:val="24"/>
+        </w:rPr>
+        <w:t>are</w:t>
+      </w:r>
+      <w:proofErr w:type="gramEnd"/>
+      <w:r>
+        <w:rPr>
+          <w:rFonts w:ascii="Times New Roman" w:hAnsi="Times New Roman" w:cs="Times New Roman"/>
+          <w:i/>
+          <w:sz w:val="24"/>
+          <w:szCs w:val="24"/>
+        </w:rPr>
+        <w:t xml:space="preserve"> the winner</w:t>
+      </w:r>
+      <w:r>
+        <w:rPr>
+          <w:rFonts w:ascii="Times New Roman" w:hAnsi="Times New Roman" w:cs="Times New Roman"/>
+          <w:sz w:val="24"/>
+          <w:szCs w:val="24"/>
+        </w:rPr>
+        <w:t>” or *“</w:t>
+      </w:r>
+      <w:r>
+        <w:rPr>
+          <w:rFonts w:ascii="Times New Roman" w:hAnsi="Times New Roman" w:cs="Times New Roman"/>
+          <w:i/>
+          <w:sz w:val="24"/>
+          <w:szCs w:val="24"/>
+        </w:rPr>
+        <w:t>Is they your best friends?”</w:t>
+      </w:r>
+      <w:r>
+        <w:rPr>
+          <w:rFonts w:ascii="Times New Roman" w:hAnsi="Times New Roman" w:cs="Times New Roman"/>
+          <w:sz w:val="24"/>
+          <w:szCs w:val="24"/>
+        </w:rPr>
+        <w:t xml:space="preserve"> You will hear that something is wrong with these sentences. The problem is that the subjects and verbs do not agree. </w:t>
+      </w:r>
+    </w:p>
+    <w:p>
+      <w:pPr>
+        <w:rPr>
+          <w:rFonts w:ascii="Times New Roman" w:hAnsi="Times New Roman" w:cs="Times New Roman"/>
+          <w:sz w:val="24"/>
+          <w:szCs w:val="24"/>
+        </w:rPr>
+      </w:pPr>
+      <w:r>
+        <w:rPr>
+          <w:rFonts w:ascii="Times New Roman" w:hAnsi="Times New Roman" w:cs="Times New Roman"/>
+          <w:sz w:val="24"/>
+          <w:szCs w:val="24"/>
+        </w:rPr>
+        <w:t>In most of the sentences we speak and write, the subjects and the verbs agree automatically.</w:t>
+      </w:r>
+      <w:r>
+        <w:rPr>
+          <w:rFonts w:ascii="Times New Roman" w:hAnsi="Times New Roman" w:cs="Times New Roman"/>
+          <w:sz w:val="24"/>
+          <w:szCs w:val="24"/>
+        </w:rPr>
+        <w:t xml:space="preserve"> You would probably say, “</w:t>
+      </w:r>
+      <w:r>
+        <w:rPr>
+          <w:rFonts w:ascii="Times New Roman" w:hAnsi="Times New Roman" w:cs="Times New Roman"/>
+          <w:i/>
+          <w:sz w:val="24"/>
+          <w:szCs w:val="24"/>
+        </w:rPr>
+        <w:t>I am the winner</w:t>
+      </w:r>
+      <w:r>
+        <w:rPr>
+          <w:rFonts w:ascii="Times New Roman" w:hAnsi="Times New Roman" w:cs="Times New Roman"/>
+          <w:sz w:val="24"/>
+          <w:szCs w:val="24"/>
+        </w:rPr>
+        <w:t>” or “</w:t>
+      </w:r>
+      <w:r>
+        <w:rPr>
+          <w:rFonts w:ascii="Times New Roman" w:hAnsi="Times New Roman" w:cs="Times New Roman"/>
+          <w:i/>
+          <w:sz w:val="24"/>
+          <w:szCs w:val="24"/>
+        </w:rPr>
+        <w:t>Are they your best friends</w:t>
+      </w:r>
+      <w:r>
+        <w:rPr>
+          <w:rFonts w:ascii="Times New Roman" w:hAnsi="Times New Roman" w:cs="Times New Roman"/>
+          <w:sz w:val="24"/>
+          <w:szCs w:val="24"/>
+        </w:rPr>
+        <w:t>?” This Unit will explain the rules of agreement and how to make parts of sentences work together correctly.</w:t>
+      </w:r>
+    </w:p>
+    <w:p>
+      <w:pPr>
+        <w:rPr>
+          <w:rFonts w:ascii="Times New Roman" w:hAnsi="Times New Roman" w:cs="Times New Roman"/>
+          <w:sz w:val="24"/>
+          <w:szCs w:val="24"/>
+        </w:rPr>
+      </w:pPr>
+      <w:r>
+        <w:rPr>
+          <w:rFonts w:ascii="Times New Roman" w:hAnsi="Times New Roman" w:cs="Times New Roman"/>
+          <w:sz w:val="24"/>
+          <w:szCs w:val="24"/>
+        </w:rPr>
+        <w:t xml:space="preserve">It is important to establish the relationship between the subject and the verb. </w:t>
+      </w:r>
+      <w:r>
+        <w:rPr>
+          <w:rFonts w:ascii="Times New Roman" w:hAnsi="Times New Roman" w:cs="Times New Roman"/>
+          <w:sz w:val="24"/>
+          <w:szCs w:val="24"/>
+        </w:rPr>
+        <w:t>The number of a word can be singular or plural</w:t>
+      </w:r>
+      <w:r>
+        <w:rPr>
+          <w:rFonts w:ascii="Times New Roman" w:hAnsi="Times New Roman" w:cs="Times New Roman"/>
+          <w:sz w:val="24"/>
+          <w:szCs w:val="24"/>
+        </w:rPr>
+        <w:t xml:space="preserve">. Plural words indicate </w:t>
+      </w:r>
+      <w:r>
+        <w:rPr>
+          <w:rFonts w:ascii="Times New Roman" w:hAnsi="Times New Roman" w:cs="Times New Roman"/>
+          <w:i/>
+          <w:sz w:val="24"/>
+          <w:szCs w:val="24"/>
+        </w:rPr>
+        <w:t>more than one</w:t>
+      </w:r>
+      <w:r>
+        <w:rPr>
+          <w:rFonts w:ascii="Times New Roman" w:hAnsi="Times New Roman" w:cs="Times New Roman"/>
+          <w:sz w:val="24"/>
+          <w:szCs w:val="24"/>
+        </w:rPr>
+        <w:t xml:space="preserve">. </w:t>
+      </w:r>
+      <w:r>
+        <w:rPr>
+          <w:rFonts w:ascii="Times New Roman" w:hAnsi="Times New Roman" w:cs="Times New Roman"/>
+          <w:i/>
+          <w:sz w:val="24"/>
+          <w:szCs w:val="24"/>
+        </w:rPr>
+        <w:t>Only nouns, pronouns and verbs</w:t>
+      </w:r>
+      <w:r>
+        <w:rPr>
+          <w:rFonts w:ascii="Times New Roman" w:hAnsi="Times New Roman" w:cs="Times New Roman"/>
+          <w:sz w:val="24"/>
+          <w:szCs w:val="24"/>
+        </w:rPr>
+        <w:t xml:space="preserve"> can indicate number.</w:t>
       </w:r>
     </w:p>
     <w:p>
       <w:pPr>
         <w:pStyle w:val="Heading2"/>
       </w:pPr>
-      <w:bookmarkStart w:id="14" w:name="_Toc486326405"/>
-      <w:r>
-        <w:t>2.1</w:t>
-      </w:r>
-      <w:r>
-        <w:tab/>
-      </w:r>
-      <w:r>
-        <w:t>Introduction</w:t>
+      <w:bookmarkStart w:id="14" w:name="_Toc486326406"/>
+      <w:r>
+        <w:t>2.2</w:t>
+      </w:r>
+      <w:r>
+        <w:tab/>
+      </w:r>
+      <w:r>
+        <w:t>Recognizing the Number of Nouns and Pronouns</w:t>
       </w:r>
       <w:bookmarkEnd w:id="14"/>
-    </w:p>
-    <w:p>
-      <w:pPr>
-        <w:rPr>
-          <w:rFonts w:ascii="Times New Roman" w:hAnsi="Times New Roman" w:cs="Times New Roman"/>
-          <w:sz w:val="24"/>
-          <w:szCs w:val="24"/>
-        </w:rPr>
-      </w:pPr>
-      <w:r>
-        <w:rPr>
-          <w:rFonts w:ascii="Times New Roman" w:hAnsi="Times New Roman" w:cs="Times New Roman"/>
-          <w:sz w:val="24"/>
-          <w:szCs w:val="24"/>
-        </w:rPr>
-        <w:t>Just as special events can “fit” with certain celebrations, subjects and verbs must “fit” together in sentences. For example, you never say, *“</w:t>
-      </w:r>
-      <w:r>
-        <w:rPr>
-          <w:rFonts w:ascii="Times New Roman" w:hAnsi="Times New Roman" w:cs="Times New Roman"/>
-          <w:i/>
-          <w:sz w:val="24"/>
-          <w:szCs w:val="24"/>
-        </w:rPr>
-        <w:t xml:space="preserve">I </w:t>
-      </w:r>
-      <w:proofErr w:type="gramStart"/>
-      <w:r>
-        <w:rPr>
-          <w:rFonts w:ascii="Times New Roman" w:hAnsi="Times New Roman" w:cs="Times New Roman"/>
-          <w:i/>
-          <w:sz w:val="24"/>
-          <w:szCs w:val="24"/>
-        </w:rPr>
-        <w:t>are</w:t>
-      </w:r>
-      <w:proofErr w:type="gramEnd"/>
-      <w:r>
-        <w:rPr>
-          <w:rFonts w:ascii="Times New Roman" w:hAnsi="Times New Roman" w:cs="Times New Roman"/>
-          <w:i/>
-          <w:sz w:val="24"/>
-          <w:szCs w:val="24"/>
-        </w:rPr>
-        <w:t xml:space="preserve"> the winner</w:t>
-      </w:r>
-      <w:r>
-        <w:rPr>
-          <w:rFonts w:ascii="Times New Roman" w:hAnsi="Times New Roman" w:cs="Times New Roman"/>
-          <w:sz w:val="24"/>
-          <w:szCs w:val="24"/>
-        </w:rPr>
-        <w:t>” or *“</w:t>
-      </w:r>
-      <w:r>
-        <w:rPr>
-          <w:rFonts w:ascii="Times New Roman" w:hAnsi="Times New Roman" w:cs="Times New Roman"/>
-          <w:i/>
-          <w:sz w:val="24"/>
-          <w:szCs w:val="24"/>
-        </w:rPr>
-        <w:t>Is they your best friends?”</w:t>
-      </w:r>
-      <w:r>
-        <w:rPr>
-          <w:rFonts w:ascii="Times New Roman" w:hAnsi="Times New Roman" w:cs="Times New Roman"/>
-          <w:sz w:val="24"/>
-          <w:szCs w:val="24"/>
-        </w:rPr>
-        <w:t xml:space="preserve"> You will hear that something is wrong with these sentences. The problem is that the subjects and verbs do not agree. </w:t>
-      </w:r>
-    </w:p>
-    <w:p>
-      <w:pPr>
-        <w:rPr>
-          <w:rFonts w:ascii="Times New Roman" w:hAnsi="Times New Roman" w:cs="Times New Roman"/>
-          <w:sz w:val="24"/>
-          <w:szCs w:val="24"/>
-        </w:rPr>
-      </w:pPr>
-      <w:r>
-        <w:rPr>
-          <w:rFonts w:ascii="Times New Roman" w:hAnsi="Times New Roman" w:cs="Times New Roman"/>
-          <w:sz w:val="24"/>
-          <w:szCs w:val="24"/>
-        </w:rPr>
-        <w:t>In most of the sentences we speak and write, the subjects and the verbs agree automatically.</w:t>
-      </w:r>
-      <w:r>
-        <w:rPr>
-          <w:rFonts w:ascii="Times New Roman" w:hAnsi="Times New Roman" w:cs="Times New Roman"/>
-          <w:sz w:val="24"/>
-          <w:szCs w:val="24"/>
-        </w:rPr>
-        <w:t xml:space="preserve"> You would probably say, “</w:t>
-      </w:r>
-      <w:r>
-        <w:rPr>
-          <w:rFonts w:ascii="Times New Roman" w:hAnsi="Times New Roman" w:cs="Times New Roman"/>
-          <w:i/>
-          <w:sz w:val="24"/>
-          <w:szCs w:val="24"/>
-        </w:rPr>
-        <w:t>I am the winner</w:t>
-      </w:r>
-      <w:r>
-        <w:rPr>
-          <w:rFonts w:ascii="Times New Roman" w:hAnsi="Times New Roman" w:cs="Times New Roman"/>
-          <w:sz w:val="24"/>
-          <w:szCs w:val="24"/>
-        </w:rPr>
-        <w:t>” or “</w:t>
-      </w:r>
-      <w:r>
-        <w:rPr>
-          <w:rFonts w:ascii="Times New Roman" w:hAnsi="Times New Roman" w:cs="Times New Roman"/>
-          <w:i/>
-          <w:sz w:val="24"/>
-          <w:szCs w:val="24"/>
-        </w:rPr>
-        <w:t>Are they your best friends</w:t>
-      </w:r>
-      <w:r>
-        <w:rPr>
-          <w:rFonts w:ascii="Times New Roman" w:hAnsi="Times New Roman" w:cs="Times New Roman"/>
-          <w:sz w:val="24"/>
-          <w:szCs w:val="24"/>
-        </w:rPr>
-        <w:t>?” This Unit will explain the rules of agreement and how to make parts of sentences work together correctly.</w:t>
-      </w:r>
-    </w:p>
-    <w:p>
-      <w:pPr>
-        <w:rPr>
-          <w:rFonts w:ascii="Times New Roman" w:hAnsi="Times New Roman" w:cs="Times New Roman"/>
-          <w:sz w:val="24"/>
-          <w:szCs w:val="24"/>
-        </w:rPr>
-      </w:pPr>
-      <w:r>
-        <w:rPr>
-          <w:rFonts w:ascii="Times New Roman" w:hAnsi="Times New Roman" w:cs="Times New Roman"/>
-          <w:sz w:val="24"/>
-          <w:szCs w:val="24"/>
-        </w:rPr>
-        <w:t xml:space="preserve">It is important to establish the relationship between the subject and the verb. </w:t>
-      </w:r>
-      <w:r>
-        <w:rPr>
-          <w:rFonts w:ascii="Times New Roman" w:hAnsi="Times New Roman" w:cs="Times New Roman"/>
-          <w:sz w:val="24"/>
-          <w:szCs w:val="24"/>
-        </w:rPr>
-        <w:t>The number of a word can be singular or plural</w:t>
-      </w:r>
-      <w:r>
-        <w:rPr>
-          <w:rFonts w:ascii="Times New Roman" w:hAnsi="Times New Roman" w:cs="Times New Roman"/>
-          <w:sz w:val="24"/>
-          <w:szCs w:val="24"/>
-        </w:rPr>
-        <w:t xml:space="preserve">. Plural words indicate </w:t>
-      </w:r>
-      <w:r>
-        <w:rPr>
-          <w:rFonts w:ascii="Times New Roman" w:hAnsi="Times New Roman" w:cs="Times New Roman"/>
-          <w:i/>
-          <w:sz w:val="24"/>
-          <w:szCs w:val="24"/>
-        </w:rPr>
-        <w:t>more than one</w:t>
-      </w:r>
-      <w:r>
-        <w:rPr>
-          <w:rFonts w:ascii="Times New Roman" w:hAnsi="Times New Roman" w:cs="Times New Roman"/>
-          <w:sz w:val="24"/>
-          <w:szCs w:val="24"/>
-        </w:rPr>
-        <w:t xml:space="preserve">. </w:t>
-      </w:r>
-      <w:r>
-        <w:rPr>
-          <w:rFonts w:ascii="Times New Roman" w:hAnsi="Times New Roman" w:cs="Times New Roman"/>
-          <w:i/>
-          <w:sz w:val="24"/>
-          <w:szCs w:val="24"/>
-        </w:rPr>
-        <w:t>Only nouns, pronouns and verbs</w:t>
-      </w:r>
-      <w:r>
-        <w:rPr>
-          <w:rFonts w:ascii="Times New Roman" w:hAnsi="Times New Roman" w:cs="Times New Roman"/>
-          <w:sz w:val="24"/>
-          <w:szCs w:val="24"/>
-        </w:rPr>
-        <w:t xml:space="preserve"> can indicate number.</w:t>
-      </w:r>
-    </w:p>
-    <w:p>
-      <w:pPr>
-        <w:pStyle w:val="Heading2"/>
-      </w:pPr>
-      <w:bookmarkStart w:id="15" w:name="_Toc486326406"/>
-      <w:r>
-        <w:t>2.2</w:t>
-      </w:r>
-      <w:r>
-        <w:tab/>
-      </w:r>
-      <w:r>
-        <w:t>Recognizing the Number of Nouns and Pronouns</w:t>
-      </w:r>
-      <w:bookmarkEnd w:id="15"/>
+      <w:r>
+        <w:t xml:space="preserve"> @</w:t>
+      </w:r>
     </w:p>
     <w:p>
       <w:pPr>
@@ -15330,7 +15334,7 @@
       <w:pPr>
         <w:pStyle w:val="Heading2"/>
       </w:pPr>
-      <w:bookmarkStart w:id="16" w:name="_Toc486326407"/>
+      <w:bookmarkStart w:id="15" w:name="_Toc486326407"/>
       <w:r>
         <w:t>2.3</w:t>
       </w:r>
@@ -15340,7 +15344,10 @@
       <w:r>
         <w:t>Recognizing the Number of Verbs</w:t>
       </w:r>
-      <w:bookmarkEnd w:id="16"/>
+      <w:bookmarkEnd w:id="15"/>
+      <w:r>
+        <w:t xml:space="preserve"> @</w:t>
+      </w:r>
     </w:p>
     <w:p>
       <w:pPr>
@@ -16081,7 +16088,7 @@
       <w:pPr>
         <w:pStyle w:val="Heading2"/>
       </w:pPr>
-      <w:bookmarkStart w:id="17" w:name="_Toc486326408"/>
+      <w:bookmarkStart w:id="16" w:name="_Toc486326408"/>
       <w:r>
         <w:t>2.4</w:t>
       </w:r>
@@ -16091,7 +16098,10 @@
       <w:r>
         <w:t>Modifications</w:t>
       </w:r>
-      <w:bookmarkEnd w:id="17"/>
+      <w:bookmarkEnd w:id="16"/>
+      <w:r>
+        <w:t xml:space="preserve"> @</w:t>
+      </w:r>
     </w:p>
     <w:p>
       <w:pPr>
@@ -18867,39 +18877,44 @@
       <w:r>
         <w:t xml:space="preserve"> </w:t>
       </w:r>
-      <w:bookmarkStart w:id="18" w:name="_Toc486326409"/>
+      <w:bookmarkStart w:id="17" w:name="_Toc486326409"/>
       <w:r>
         <w:rPr>
           <w:b/>
         </w:rPr>
         <w:t>COORDINATION AND SUBORDINATION</w:t>
       </w:r>
+      <w:bookmarkEnd w:id="17"/>
+      <w:r>
+        <w:rPr>
+          <w:b/>
+        </w:rPr>
+        <w:t>~</w:t>
+      </w:r>
+    </w:p>
+    <w:p>
+      <w:pPr>
+        <w:pStyle w:val="Heading2"/>
+      </w:pPr>
+      <w:bookmarkStart w:id="18" w:name="_Toc486326410"/>
+      <w:r>
+        <w:t>3.1</w:t>
+      </w:r>
+      <w:r>
+        <w:tab/>
+      </w:r>
+      <w:proofErr w:type="gramStart"/>
+      <w:r>
+        <w:t>Coordination</w:t>
+      </w:r>
       <w:bookmarkEnd w:id="18"/>
       <w:r>
-        <w:rPr>
-          <w:b/>
-        </w:rPr>
-        <w:t>~</w:t>
-      </w:r>
-    </w:p>
-    <w:p>
-      <w:pPr>
-        <w:pStyle w:val="Heading2"/>
-      </w:pPr>
-      <w:bookmarkStart w:id="19" w:name="_Toc486326410"/>
-      <w:r>
-        <w:t>3.1</w:t>
-      </w:r>
-      <w:r>
-        <w:tab/>
-      </w:r>
-      <w:r>
-        <w:t>Coordination</w:t>
-      </w:r>
-      <w:bookmarkEnd w:id="19"/>
-      <w:r>
         <w:t xml:space="preserve"> </w:t>
       </w:r>
+      <w:r>
+        <w:t xml:space="preserve"> @</w:t>
+      </w:r>
+      <w:proofErr w:type="gramEnd"/>
     </w:p>
     <w:p>
       <w:pPr>
@@ -21672,7 +21687,7 @@
       <w:pPr>
         <w:pStyle w:val="Heading2"/>
       </w:pPr>
-      <w:bookmarkStart w:id="20" w:name="_Toc486326411"/>
+      <w:bookmarkStart w:id="19" w:name="_Toc486326411"/>
       <w:r>
         <w:t>3.2</w:t>
       </w:r>
@@ -21682,265 +21697,271 @@
       <w:r>
         <w:t>Punctuation</w:t>
       </w:r>
+      <w:bookmarkEnd w:id="19"/>
+      <w:r>
+        <w:t xml:space="preserve"> @</w:t>
+      </w:r>
+    </w:p>
+    <w:p>
+      <w:pPr>
+        <w:spacing w:after="0"/>
+        <w:rPr>
+          <w:rFonts w:ascii="Times New Roman" w:hAnsi="Times New Roman" w:cs="Times New Roman"/>
+          <w:sz w:val="24"/>
+          <w:szCs w:val="24"/>
+        </w:rPr>
+      </w:pPr>
+      <w:r>
+        <w:rPr>
+          <w:rFonts w:ascii="Times New Roman" w:hAnsi="Times New Roman" w:cs="Times New Roman"/>
+          <w:sz w:val="24"/>
+          <w:szCs w:val="24"/>
+        </w:rPr>
+        <w:t>The conjunctions: “and”, “or”, “yet” and “but” are usually prec</w:t>
+      </w:r>
+      <w:r>
+        <w:rPr>
+          <w:rFonts w:ascii="Times New Roman" w:hAnsi="Times New Roman" w:cs="Times New Roman"/>
+          <w:sz w:val="24"/>
+          <w:szCs w:val="24"/>
+        </w:rPr>
+        <w:t>eded by a comma, while the semi</w:t>
+      </w:r>
+      <w:r>
+        <w:rPr>
+          <w:rFonts w:ascii="Times New Roman" w:hAnsi="Times New Roman" w:cs="Times New Roman"/>
+          <w:sz w:val="24"/>
+          <w:szCs w:val="24"/>
+        </w:rPr>
+        <w:t xml:space="preserve">colon precedes conjunctions like </w:t>
+      </w:r>
+      <w:r>
+        <w:rPr>
+          <w:rFonts w:ascii="Times New Roman" w:hAnsi="Times New Roman" w:cs="Times New Roman"/>
+          <w:sz w:val="24"/>
+          <w:szCs w:val="24"/>
+        </w:rPr>
+        <w:t>“</w:t>
+      </w:r>
+      <w:r>
+        <w:rPr>
+          <w:rFonts w:ascii="Times New Roman" w:hAnsi="Times New Roman" w:cs="Times New Roman"/>
+          <w:sz w:val="24"/>
+          <w:szCs w:val="24"/>
+        </w:rPr>
+        <w:t>accordingly</w:t>
+      </w:r>
+      <w:r>
+        <w:rPr>
+          <w:rFonts w:ascii="Times New Roman" w:hAnsi="Times New Roman" w:cs="Times New Roman"/>
+          <w:sz w:val="24"/>
+          <w:szCs w:val="24"/>
+        </w:rPr>
+        <w:t>”</w:t>
+      </w:r>
+      <w:r>
+        <w:rPr>
+          <w:rFonts w:ascii="Times New Roman" w:hAnsi="Times New Roman" w:cs="Times New Roman"/>
+          <w:sz w:val="24"/>
+          <w:szCs w:val="24"/>
+        </w:rPr>
+        <w:t xml:space="preserve">, </w:t>
+      </w:r>
+      <w:r>
+        <w:rPr>
+          <w:rFonts w:ascii="Times New Roman" w:hAnsi="Times New Roman" w:cs="Times New Roman"/>
+          <w:sz w:val="24"/>
+          <w:szCs w:val="24"/>
+        </w:rPr>
+        <w:t>“</w:t>
+      </w:r>
+      <w:r>
+        <w:rPr>
+          <w:rFonts w:ascii="Times New Roman" w:hAnsi="Times New Roman" w:cs="Times New Roman"/>
+          <w:sz w:val="24"/>
+          <w:szCs w:val="24"/>
+        </w:rPr>
+        <w:t>consequently</w:t>
+      </w:r>
+      <w:r>
+        <w:rPr>
+          <w:rFonts w:ascii="Times New Roman" w:hAnsi="Times New Roman" w:cs="Times New Roman"/>
+          <w:sz w:val="24"/>
+          <w:szCs w:val="24"/>
+        </w:rPr>
+        <w:t>”</w:t>
+      </w:r>
+      <w:r>
+        <w:rPr>
+          <w:rFonts w:ascii="Times New Roman" w:hAnsi="Times New Roman" w:cs="Times New Roman"/>
+          <w:sz w:val="24"/>
+          <w:szCs w:val="24"/>
+        </w:rPr>
+        <w:t xml:space="preserve">, </w:t>
+      </w:r>
+      <w:r>
+        <w:rPr>
+          <w:rFonts w:ascii="Times New Roman" w:hAnsi="Times New Roman" w:cs="Times New Roman"/>
+          <w:sz w:val="24"/>
+          <w:szCs w:val="24"/>
+        </w:rPr>
+        <w:t>“</w:t>
+      </w:r>
+      <w:r>
+        <w:rPr>
+          <w:rFonts w:ascii="Times New Roman" w:hAnsi="Times New Roman" w:cs="Times New Roman"/>
+          <w:sz w:val="24"/>
+          <w:szCs w:val="24"/>
+        </w:rPr>
+        <w:t>nevertheless</w:t>
+      </w:r>
+      <w:r>
+        <w:rPr>
+          <w:rFonts w:ascii="Times New Roman" w:hAnsi="Times New Roman" w:cs="Times New Roman"/>
+          <w:sz w:val="24"/>
+          <w:szCs w:val="24"/>
+        </w:rPr>
+        <w:t>”</w:t>
+      </w:r>
+      <w:r>
+        <w:rPr>
+          <w:rFonts w:ascii="Times New Roman" w:hAnsi="Times New Roman" w:cs="Times New Roman"/>
+          <w:sz w:val="24"/>
+          <w:szCs w:val="24"/>
+        </w:rPr>
+        <w:t xml:space="preserve">, </w:t>
+      </w:r>
+      <w:r>
+        <w:rPr>
+          <w:rFonts w:ascii="Times New Roman" w:hAnsi="Times New Roman" w:cs="Times New Roman"/>
+          <w:sz w:val="24"/>
+          <w:szCs w:val="24"/>
+        </w:rPr>
+        <w:t>“</w:t>
+      </w:r>
+      <w:r>
+        <w:rPr>
+          <w:rFonts w:ascii="Times New Roman" w:hAnsi="Times New Roman" w:cs="Times New Roman"/>
+          <w:sz w:val="24"/>
+          <w:szCs w:val="24"/>
+        </w:rPr>
+        <w:t>likewise</w:t>
+      </w:r>
+      <w:r>
+        <w:rPr>
+          <w:rFonts w:ascii="Times New Roman" w:hAnsi="Times New Roman" w:cs="Times New Roman"/>
+          <w:sz w:val="24"/>
+          <w:szCs w:val="24"/>
+        </w:rPr>
+        <w:t>”</w:t>
+      </w:r>
+      <w:r>
+        <w:rPr>
+          <w:rFonts w:ascii="Times New Roman" w:hAnsi="Times New Roman" w:cs="Times New Roman"/>
+          <w:sz w:val="24"/>
+          <w:szCs w:val="24"/>
+        </w:rPr>
+        <w:t xml:space="preserve">, </w:t>
+      </w:r>
+      <w:r>
+        <w:rPr>
+          <w:rFonts w:ascii="Times New Roman" w:hAnsi="Times New Roman" w:cs="Times New Roman"/>
+          <w:sz w:val="24"/>
+          <w:szCs w:val="24"/>
+        </w:rPr>
+        <w:t>“</w:t>
+      </w:r>
+      <w:r>
+        <w:rPr>
+          <w:rFonts w:ascii="Times New Roman" w:hAnsi="Times New Roman" w:cs="Times New Roman"/>
+          <w:sz w:val="24"/>
+          <w:szCs w:val="24"/>
+        </w:rPr>
+        <w:t>however</w:t>
+      </w:r>
+      <w:r>
+        <w:rPr>
+          <w:rFonts w:ascii="Times New Roman" w:hAnsi="Times New Roman" w:cs="Times New Roman"/>
+          <w:sz w:val="24"/>
+          <w:szCs w:val="24"/>
+        </w:rPr>
+        <w:t>”</w:t>
+      </w:r>
+      <w:r>
+        <w:rPr>
+          <w:rFonts w:ascii="Times New Roman" w:hAnsi="Times New Roman" w:cs="Times New Roman"/>
+          <w:sz w:val="24"/>
+          <w:szCs w:val="24"/>
+        </w:rPr>
+        <w:t xml:space="preserve">, and </w:t>
+      </w:r>
+      <w:r>
+        <w:rPr>
+          <w:rFonts w:ascii="Times New Roman" w:hAnsi="Times New Roman" w:cs="Times New Roman"/>
+          <w:sz w:val="24"/>
+          <w:szCs w:val="24"/>
+        </w:rPr>
+        <w:t>“</w:t>
+      </w:r>
+      <w:r>
+        <w:rPr>
+          <w:rFonts w:ascii="Times New Roman" w:hAnsi="Times New Roman" w:cs="Times New Roman"/>
+          <w:sz w:val="24"/>
+          <w:szCs w:val="24"/>
+        </w:rPr>
+        <w:t>furthermore</w:t>
+      </w:r>
+      <w:r>
+        <w:rPr>
+          <w:rFonts w:ascii="Times New Roman" w:hAnsi="Times New Roman" w:cs="Times New Roman"/>
+          <w:sz w:val="24"/>
+          <w:szCs w:val="24"/>
+        </w:rPr>
+        <w:t>”</w:t>
+      </w:r>
+      <w:r>
+        <w:rPr>
+          <w:rFonts w:ascii="Times New Roman" w:hAnsi="Times New Roman" w:cs="Times New Roman"/>
+          <w:sz w:val="24"/>
+          <w:szCs w:val="24"/>
+        </w:rPr>
+        <w:t xml:space="preserve">.  </w:t>
+      </w:r>
+    </w:p>
+    <w:p>
+      <w:pPr>
+        <w:spacing w:after="0"/>
+        <w:rPr>
+          <w:rFonts w:ascii="Times New Roman" w:hAnsi="Times New Roman" w:cs="Times New Roman"/>
+          <w:sz w:val="24"/>
+          <w:szCs w:val="24"/>
+        </w:rPr>
+      </w:pPr>
+    </w:p>
+    <w:p>
+      <w:pPr>
+        <w:pStyle w:val="Heading2"/>
+      </w:pPr>
+      <w:bookmarkStart w:id="20" w:name="_Toc486326412"/>
+      <w:r>
+        <w:t>3.3</w:t>
+      </w:r>
+      <w:r>
+        <w:tab/>
+      </w:r>
+      <w:r>
+        <w:t xml:space="preserve">What is </w:t>
+      </w:r>
+      <w:r>
+        <w:t>Faulty Coordination</w:t>
+      </w:r>
+      <w:r>
+        <w:t>?</w:t>
+      </w:r>
       <w:bookmarkEnd w:id="20"/>
-    </w:p>
-    <w:p>
-      <w:pPr>
-        <w:spacing w:after="0"/>
-        <w:rPr>
-          <w:rFonts w:ascii="Times New Roman" w:hAnsi="Times New Roman" w:cs="Times New Roman"/>
-          <w:sz w:val="24"/>
-          <w:szCs w:val="24"/>
-        </w:rPr>
-      </w:pPr>
-      <w:r>
-        <w:rPr>
-          <w:rFonts w:ascii="Times New Roman" w:hAnsi="Times New Roman" w:cs="Times New Roman"/>
-          <w:sz w:val="24"/>
-          <w:szCs w:val="24"/>
-        </w:rPr>
-        <w:t>The conjunctions: “and”, “or”, “yet” and “but” are usually prec</w:t>
-      </w:r>
-      <w:r>
-        <w:rPr>
-          <w:rFonts w:ascii="Times New Roman" w:hAnsi="Times New Roman" w:cs="Times New Roman"/>
-          <w:sz w:val="24"/>
-          <w:szCs w:val="24"/>
-        </w:rPr>
-        <w:t>eded by a comma, while the semi</w:t>
-      </w:r>
-      <w:r>
-        <w:rPr>
-          <w:rFonts w:ascii="Times New Roman" w:hAnsi="Times New Roman" w:cs="Times New Roman"/>
-          <w:sz w:val="24"/>
-          <w:szCs w:val="24"/>
-        </w:rPr>
-        <w:t xml:space="preserve">colon precedes conjunctions like </w:t>
-      </w:r>
-      <w:r>
-        <w:rPr>
-          <w:rFonts w:ascii="Times New Roman" w:hAnsi="Times New Roman" w:cs="Times New Roman"/>
-          <w:sz w:val="24"/>
-          <w:szCs w:val="24"/>
-        </w:rPr>
-        <w:t>“</w:t>
-      </w:r>
-      <w:r>
-        <w:rPr>
-          <w:rFonts w:ascii="Times New Roman" w:hAnsi="Times New Roman" w:cs="Times New Roman"/>
-          <w:sz w:val="24"/>
-          <w:szCs w:val="24"/>
-        </w:rPr>
-        <w:t>accordingly</w:t>
-      </w:r>
-      <w:r>
-        <w:rPr>
-          <w:rFonts w:ascii="Times New Roman" w:hAnsi="Times New Roman" w:cs="Times New Roman"/>
-          <w:sz w:val="24"/>
-          <w:szCs w:val="24"/>
-        </w:rPr>
-        <w:t>”</w:t>
-      </w:r>
-      <w:r>
-        <w:rPr>
-          <w:rFonts w:ascii="Times New Roman" w:hAnsi="Times New Roman" w:cs="Times New Roman"/>
-          <w:sz w:val="24"/>
-          <w:szCs w:val="24"/>
-        </w:rPr>
-        <w:t xml:space="preserve">, </w:t>
-      </w:r>
-      <w:r>
-        <w:rPr>
-          <w:rFonts w:ascii="Times New Roman" w:hAnsi="Times New Roman" w:cs="Times New Roman"/>
-          <w:sz w:val="24"/>
-          <w:szCs w:val="24"/>
-        </w:rPr>
-        <w:t>“</w:t>
-      </w:r>
-      <w:r>
-        <w:rPr>
-          <w:rFonts w:ascii="Times New Roman" w:hAnsi="Times New Roman" w:cs="Times New Roman"/>
-          <w:sz w:val="24"/>
-          <w:szCs w:val="24"/>
-        </w:rPr>
-        <w:t>consequently</w:t>
-      </w:r>
-      <w:r>
-        <w:rPr>
-          <w:rFonts w:ascii="Times New Roman" w:hAnsi="Times New Roman" w:cs="Times New Roman"/>
-          <w:sz w:val="24"/>
-          <w:szCs w:val="24"/>
-        </w:rPr>
-        <w:t>”</w:t>
-      </w:r>
-      <w:r>
-        <w:rPr>
-          <w:rFonts w:ascii="Times New Roman" w:hAnsi="Times New Roman" w:cs="Times New Roman"/>
-          <w:sz w:val="24"/>
-          <w:szCs w:val="24"/>
-        </w:rPr>
-        <w:t xml:space="preserve">, </w:t>
-      </w:r>
-      <w:r>
-        <w:rPr>
-          <w:rFonts w:ascii="Times New Roman" w:hAnsi="Times New Roman" w:cs="Times New Roman"/>
-          <w:sz w:val="24"/>
-          <w:szCs w:val="24"/>
-        </w:rPr>
-        <w:t>“</w:t>
-      </w:r>
-      <w:r>
-        <w:rPr>
-          <w:rFonts w:ascii="Times New Roman" w:hAnsi="Times New Roman" w:cs="Times New Roman"/>
-          <w:sz w:val="24"/>
-          <w:szCs w:val="24"/>
-        </w:rPr>
-        <w:t>nevertheless</w:t>
-      </w:r>
-      <w:r>
-        <w:rPr>
-          <w:rFonts w:ascii="Times New Roman" w:hAnsi="Times New Roman" w:cs="Times New Roman"/>
-          <w:sz w:val="24"/>
-          <w:szCs w:val="24"/>
-        </w:rPr>
-        <w:t>”</w:t>
-      </w:r>
-      <w:r>
-        <w:rPr>
-          <w:rFonts w:ascii="Times New Roman" w:hAnsi="Times New Roman" w:cs="Times New Roman"/>
-          <w:sz w:val="24"/>
-          <w:szCs w:val="24"/>
-        </w:rPr>
-        <w:t xml:space="preserve">, </w:t>
-      </w:r>
-      <w:r>
-        <w:rPr>
-          <w:rFonts w:ascii="Times New Roman" w:hAnsi="Times New Roman" w:cs="Times New Roman"/>
-          <w:sz w:val="24"/>
-          <w:szCs w:val="24"/>
-        </w:rPr>
-        <w:t>“</w:t>
-      </w:r>
-      <w:r>
-        <w:rPr>
-          <w:rFonts w:ascii="Times New Roman" w:hAnsi="Times New Roman" w:cs="Times New Roman"/>
-          <w:sz w:val="24"/>
-          <w:szCs w:val="24"/>
-        </w:rPr>
-        <w:t>likewise</w:t>
-      </w:r>
-      <w:r>
-        <w:rPr>
-          <w:rFonts w:ascii="Times New Roman" w:hAnsi="Times New Roman" w:cs="Times New Roman"/>
-          <w:sz w:val="24"/>
-          <w:szCs w:val="24"/>
-        </w:rPr>
-        <w:t>”</w:t>
-      </w:r>
-      <w:r>
-        <w:rPr>
-          <w:rFonts w:ascii="Times New Roman" w:hAnsi="Times New Roman" w:cs="Times New Roman"/>
-          <w:sz w:val="24"/>
-          <w:szCs w:val="24"/>
-        </w:rPr>
-        <w:t xml:space="preserve">, </w:t>
-      </w:r>
-      <w:r>
-        <w:rPr>
-          <w:rFonts w:ascii="Times New Roman" w:hAnsi="Times New Roman" w:cs="Times New Roman"/>
-          <w:sz w:val="24"/>
-          <w:szCs w:val="24"/>
-        </w:rPr>
-        <w:t>“</w:t>
-      </w:r>
-      <w:r>
-        <w:rPr>
-          <w:rFonts w:ascii="Times New Roman" w:hAnsi="Times New Roman" w:cs="Times New Roman"/>
-          <w:sz w:val="24"/>
-          <w:szCs w:val="24"/>
-        </w:rPr>
-        <w:t>however</w:t>
-      </w:r>
-      <w:r>
-        <w:rPr>
-          <w:rFonts w:ascii="Times New Roman" w:hAnsi="Times New Roman" w:cs="Times New Roman"/>
-          <w:sz w:val="24"/>
-          <w:szCs w:val="24"/>
-        </w:rPr>
-        <w:t>”</w:t>
-      </w:r>
-      <w:r>
-        <w:rPr>
-          <w:rFonts w:ascii="Times New Roman" w:hAnsi="Times New Roman" w:cs="Times New Roman"/>
-          <w:sz w:val="24"/>
-          <w:szCs w:val="24"/>
-        </w:rPr>
-        <w:t xml:space="preserve">, and </w:t>
-      </w:r>
-      <w:r>
-        <w:rPr>
-          <w:rFonts w:ascii="Times New Roman" w:hAnsi="Times New Roman" w:cs="Times New Roman"/>
-          <w:sz w:val="24"/>
-          <w:szCs w:val="24"/>
-        </w:rPr>
-        <w:t>“</w:t>
-      </w:r>
-      <w:r>
-        <w:rPr>
-          <w:rFonts w:ascii="Times New Roman" w:hAnsi="Times New Roman" w:cs="Times New Roman"/>
-          <w:sz w:val="24"/>
-          <w:szCs w:val="24"/>
-        </w:rPr>
-        <w:t>furthermore</w:t>
-      </w:r>
-      <w:r>
-        <w:rPr>
-          <w:rFonts w:ascii="Times New Roman" w:hAnsi="Times New Roman" w:cs="Times New Roman"/>
-          <w:sz w:val="24"/>
-          <w:szCs w:val="24"/>
-        </w:rPr>
-        <w:t>”</w:t>
-      </w:r>
-      <w:r>
-        <w:rPr>
-          <w:rFonts w:ascii="Times New Roman" w:hAnsi="Times New Roman" w:cs="Times New Roman"/>
-          <w:sz w:val="24"/>
-          <w:szCs w:val="24"/>
-        </w:rPr>
-        <w:t xml:space="preserve">.  </w:t>
-      </w:r>
-    </w:p>
-    <w:p>
-      <w:pPr>
-        <w:spacing w:after="0"/>
-        <w:rPr>
-          <w:rFonts w:ascii="Times New Roman" w:hAnsi="Times New Roman" w:cs="Times New Roman"/>
-          <w:sz w:val="24"/>
-          <w:szCs w:val="24"/>
-        </w:rPr>
-      </w:pPr>
-    </w:p>
-    <w:p>
-      <w:pPr>
-        <w:pStyle w:val="Heading2"/>
-      </w:pPr>
-      <w:bookmarkStart w:id="21" w:name="_Toc486326412"/>
-      <w:r>
-        <w:t>3.3</w:t>
-      </w:r>
-      <w:r>
-        <w:tab/>
-      </w:r>
-      <w:r>
-        <w:t xml:space="preserve">What is </w:t>
-      </w:r>
-      <w:r>
-        <w:t>Faulty Coordination</w:t>
-      </w:r>
-      <w:r>
-        <w:t>?</w:t>
-      </w:r>
-      <w:bookmarkEnd w:id="21"/>
+      <w:r>
+        <w:t xml:space="preserve"> @</w:t>
+      </w:r>
     </w:p>
     <w:p>
       <w:pPr>
@@ -22167,7 +22188,7 @@
       <w:pPr>
         <w:pStyle w:val="Heading2"/>
       </w:pPr>
-      <w:bookmarkStart w:id="22" w:name="_Toc486326413"/>
+      <w:bookmarkStart w:id="21" w:name="_Toc486326413"/>
       <w:r>
         <w:t>3.4</w:t>
       </w:r>
@@ -22177,7 +22198,10 @@
       <w:r>
         <w:t>Subordination</w:t>
       </w:r>
-      <w:bookmarkEnd w:id="22"/>
+      <w:bookmarkEnd w:id="21"/>
+      <w:r>
+        <w:t xml:space="preserve"> @</w:t>
+      </w:r>
     </w:p>
     <w:p>
       <w:pPr>
@@ -22338,7 +22362,7 @@
       <w:pPr>
         <w:pStyle w:val="Heading2"/>
       </w:pPr>
-      <w:bookmarkStart w:id="23" w:name="_Toc486326414"/>
+      <w:bookmarkStart w:id="22" w:name="_Toc486326414"/>
       <w:r>
         <w:t>3.5</w:t>
       </w:r>
@@ -22348,7 +22372,10 @@
       <w:r>
         <w:t>What is a Clause?</w:t>
       </w:r>
-      <w:bookmarkEnd w:id="23"/>
+      <w:bookmarkEnd w:id="22"/>
+      <w:r>
+        <w:t xml:space="preserve"> @</w:t>
+      </w:r>
     </w:p>
     <w:p>
       <w:pPr>
@@ -22790,7 +22817,7 @@
       <w:pPr>
         <w:pStyle w:val="Heading2"/>
       </w:pPr>
-      <w:bookmarkStart w:id="24" w:name="_Toc486326415"/>
+      <w:bookmarkStart w:id="23" w:name="_Toc486326415"/>
       <w:r>
         <w:t>3.6</w:t>
       </w:r>
@@ -22800,7 +22827,10 @@
       <w:r>
         <w:t>Types of Subordinate Clauses</w:t>
       </w:r>
-      <w:bookmarkEnd w:id="24"/>
+      <w:bookmarkEnd w:id="23"/>
+      <w:r>
+        <w:t xml:space="preserve"> @</w:t>
+      </w:r>
     </w:p>
     <w:p>
       <w:pPr>
@@ -23199,8 +23229,19 @@
           <w:sz w:val="24"/>
           <w:szCs w:val="24"/>
         </w:rPr>
-        <w:t>Relative Clause</w:t>
-      </w:r>
+        <w:t>Relative Claus</w:t>
+      </w:r>
+      <w:r>
+        <w:rPr>
+          <w:rFonts w:ascii="Times New Roman" w:hAnsi="Times New Roman" w:cs="Times New Roman"/>
+          <w:b/>
+          <w:sz w:val="24"/>
+          <w:szCs w:val="24"/>
+        </w:rPr>
+        <w:t xml:space="preserve">e </w:t>
+      </w:r>
+      <w:bookmarkStart w:id="24" w:name="_GoBack"/>
+      <w:bookmarkEnd w:id="24"/>
     </w:p>
     <w:p>
       <w:pPr>
@@ -23504,6 +23545,9 @@
         <w:t>Defining and Non-Defining Relative Clauses</w:t>
       </w:r>
       <w:bookmarkEnd w:id="25"/>
+      <w:r>
+        <w:t xml:space="preserve"> @</w:t>
+      </w:r>
     </w:p>
     <w:p>
       <w:pPr>
@@ -27807,6 +27851,9 @@
         <w:t>Introduction</w:t>
       </w:r>
       <w:bookmarkEnd w:id="27"/>
+      <w:r>
+        <w:t xml:space="preserve"> @</w:t>
+      </w:r>
     </w:p>
     <w:p>
       <w:pPr>
@@ -28019,6 +28066,9 @@
         <w:t xml:space="preserve"> (Direct Speech)</w:t>
       </w:r>
       <w:bookmarkEnd w:id="28"/>
+      <w:r>
+        <w:t xml:space="preserve"> @</w:t>
+      </w:r>
     </w:p>
     <w:p>
       <w:pPr>
@@ -28488,6 +28538,9 @@
         <w:t>Position of Reporting Verb</w:t>
       </w:r>
       <w:bookmarkEnd w:id="29"/>
+      <w:r>
+        <w:t xml:space="preserve"> @ </w:t>
+      </w:r>
     </w:p>
     <w:p>
       <w:pPr>
@@ -28683,6 +28736,9 @@
       <w:r>
         <w:t xml:space="preserve">  </w:t>
       </w:r>
+      <w:r>
+        <w:t xml:space="preserve">@ </w:t>
+      </w:r>
     </w:p>
     <w:p>
       <w:pPr>
@@ -28924,6 +28980,9 @@
       <w:r>
         <w:t xml:space="preserve"> </w:t>
       </w:r>
+      <w:r>
+        <w:t>@</w:t>
+      </w:r>
     </w:p>
     <w:p>
       <w:pPr>
@@ -29606,6 +29665,9 @@
         <w:t>Position of the Reporting Clause</w:t>
       </w:r>
       <w:bookmarkEnd w:id="32"/>
+      <w:r>
+        <w:t xml:space="preserve"> @</w:t>
+      </w:r>
     </w:p>
     <w:p>
       <w:pPr>
@@ -29892,6 +29954,9 @@
         <w:t>Tense in Indirect Speech</w:t>
       </w:r>
       <w:bookmarkEnd w:id="33"/>
+      <w:r>
+        <w:t xml:space="preserve"> @</w:t>
+      </w:r>
     </w:p>
     <w:p>
       <w:pPr>
@@ -30182,6 +30247,13 @@
         </w:rPr>
         <w:t>Rules for Changing Direct into Indirect Speech</w:t>
       </w:r>
+      <w:r>
+        <w:rPr>
+          <w:rStyle w:val="Heading2Char"/>
+          <w:rFonts w:eastAsiaTheme="minorHAnsi"/>
+        </w:rPr>
+        <w:t xml:space="preserve"> @</w:t>
+      </w:r>
     </w:p>
     <w:p>
       <w:pPr>
@@ -30284,6 +30356,12 @@
         <w:t>:</w:t>
       </w:r>
       <w:bookmarkEnd w:id="34"/>
+      <w:r>
+        <w:rPr>
+          <w:lang w:val="en-US"/>
+        </w:rPr>
+        <w:t xml:space="preserve"> @</w:t>
+      </w:r>
     </w:p>
     <w:p>
       <w:pPr>
@@ -30887,6 +30965,12 @@
         <w:t>Rule Two</w:t>
       </w:r>
       <w:bookmarkEnd w:id="35"/>
+      <w:r>
+        <w:rPr>
+          <w:lang w:val="en-US"/>
+        </w:rPr>
+        <w:t xml:space="preserve"> @</w:t>
+      </w:r>
     </w:p>
     <w:p>
       <w:pPr>
@@ -31248,6 +31332,12 @@
         <w:t>Rule Three</w:t>
       </w:r>
       <w:bookmarkEnd w:id="36"/>
+      <w:r>
+        <w:rPr>
+          <w:lang w:val="en-US"/>
+        </w:rPr>
+        <w:t xml:space="preserve"> @</w:t>
+      </w:r>
     </w:p>
     <w:p>
       <w:pPr>
@@ -32952,6 +33042,9 @@
         <w:t xml:space="preserve"> (Indirect Questions)</w:t>
       </w:r>
       <w:bookmarkEnd w:id="37"/>
+      <w:r>
+        <w:t xml:space="preserve"> @</w:t>
+      </w:r>
     </w:p>
     <w:p>
       <w:pPr>
@@ -36158,7 +36251,8 @@
       <w:pPr>
         <w:pStyle w:val="Heading2"/>
       </w:pPr>
-      <w:bookmarkStart w:id="39" w:name="_Toc486326430"/>
+      <w:bookmarkStart w:id="39" w:name="_Toc486326431"/>
+      <w:bookmarkStart w:id="40" w:name="_Toc486326430"/>
       <w:r>
         <w:t>5.1</w:t>
       </w:r>
@@ -36166,9 +36260,9 @@
         <w:tab/>
         <w:t>Ambiguities</w:t>
       </w:r>
-      <w:bookmarkEnd w:id="39"/>
-      <w:r>
-        <w:t xml:space="preserve"> </w:t>
+      <w:bookmarkEnd w:id="40"/>
+      <w:r>
+        <w:t xml:space="preserve"> @</w:t>
       </w:r>
     </w:p>
     <w:p>
@@ -36341,31 +36435,7 @@
           <w:sz w:val="24"/>
           <w:szCs w:val="24"/>
         </w:rPr>
-        <w:t xml:space="preserve">, </w:t>
-      </w:r>
-      <w:r>
-        <w:rPr>
-          <w:rFonts w:ascii="Times New Roman" w:hAnsi="Times New Roman" w:cs="Times New Roman"/>
-          <w:sz w:val="24"/>
-          <w:szCs w:val="24"/>
-        </w:rPr>
-        <w:t xml:space="preserve">it is </w:t>
-      </w:r>
-      <w:r>
-        <w:rPr>
-          <w:rFonts w:ascii="Times New Roman" w:hAnsi="Times New Roman" w:cs="Times New Roman"/>
-          <w:sz w:val="24"/>
-          <w:szCs w:val="24"/>
-        </w:rPr>
-        <w:t>a</w:t>
-      </w:r>
-      <w:r>
-        <w:rPr>
-          <w:rFonts w:ascii="Times New Roman" w:hAnsi="Times New Roman" w:cs="Times New Roman"/>
-          <w:sz w:val="24"/>
-          <w:szCs w:val="24"/>
-        </w:rPr>
-        <w:t xml:space="preserve">lso </w:t>
+        <w:t xml:space="preserve">, it is also </w:t>
       </w:r>
       <w:r>
         <w:rPr>
@@ -36507,20 +36577,7 @@
             <w:szCs w:val="24"/>
             <w:u w:val="none"/>
           </w:rPr>
-          <w:t>Lexical A</w:t>
-        </w:r>
-        <w:r>
-          <w:rPr>
-            <w:rStyle w:val="Hyperlink"/>
-            <w:rFonts w:ascii="Times New Roman" w:hAnsi="Times New Roman" w:cs="Times New Roman"/>
-            <w:b/>
-            <w:bCs/>
-            <w:color w:val="000000" w:themeColor="text1"/>
-            <w:sz w:val="24"/>
-            <w:szCs w:val="24"/>
-            <w:u w:val="none"/>
-          </w:rPr>
-          <w:t>mbiguity</w:t>
+          <w:t>Lexical Ambiguity</w:t>
         </w:r>
       </w:hyperlink>
       <w:r>
@@ -36743,15 +36800,7 @@
           <w:sz w:val="24"/>
           <w:szCs w:val="24"/>
         </w:rPr>
-        <w:t xml:space="preserve">– </w:t>
-      </w:r>
-      <w:r>
-        <w:rPr>
-          <w:rFonts w:ascii="Times New Roman" w:hAnsi="Times New Roman" w:cs="Times New Roman"/>
-          <w:sz w:val="24"/>
-          <w:szCs w:val="24"/>
-        </w:rPr>
-        <w:t>the bank of a river.</w:t>
+        <w:t>– the bank of a river.</w:t>
       </w:r>
     </w:p>
     <w:p>
@@ -36957,20 +37006,7 @@
             <w:szCs w:val="24"/>
             <w:u w:val="none"/>
           </w:rPr>
-          <w:t>Grammatical/Structural</w:t>
-        </w:r>
-        <w:r>
-          <w:rPr>
-            <w:rStyle w:val="Hyperlink"/>
-            <w:rFonts w:ascii="Times New Roman" w:hAnsi="Times New Roman" w:cs="Times New Roman"/>
-            <w:b/>
-            <w:bCs/>
-            <w:color w:val="000000" w:themeColor="text1"/>
-            <w:sz w:val="24"/>
-            <w:szCs w:val="24"/>
-            <w:u w:val="none"/>
-          </w:rPr>
-          <w:t xml:space="preserve"> ambiguity</w:t>
+          <w:t>Grammatical/Structural ambiguity</w:t>
         </w:r>
       </w:hyperlink>
       <w:r>
@@ -37036,23 +37072,7 @@
           <w:sz w:val="24"/>
           <w:szCs w:val="24"/>
         </w:rPr>
-        <w:t>The source of the ambiguity is the prepositional phrase</w:t>
-      </w:r>
-      <w:r>
-        <w:rPr>
-          <w:rFonts w:ascii="Times New Roman" w:hAnsi="Times New Roman" w:cs="Times New Roman"/>
-          <w:sz w:val="24"/>
-          <w:szCs w:val="24"/>
-        </w:rPr>
-        <w:t xml:space="preserve"> (with a smile)</w:t>
-      </w:r>
-      <w:r>
-        <w:rPr>
-          <w:rFonts w:ascii="Times New Roman" w:hAnsi="Times New Roman" w:cs="Times New Roman"/>
-          <w:sz w:val="24"/>
-          <w:szCs w:val="24"/>
-        </w:rPr>
-        <w:t xml:space="preserve"> as it could refer to both the teacher and the girl herself.</w:t>
+        <w:t>The source of the ambiguity is the prepositional phrase (with a smile) as it could refer to both the teacher and the girl herself.</w:t>
       </w:r>
     </w:p>
     <w:p>
@@ -37091,31 +37111,7 @@
           <w:sz w:val="24"/>
           <w:szCs w:val="24"/>
         </w:rPr>
-        <w:t xml:space="preserve">The source of the </w:t>
-      </w:r>
-      <w:r>
-        <w:rPr>
-          <w:rFonts w:ascii="Times New Roman" w:hAnsi="Times New Roman" w:cs="Times New Roman"/>
-          <w:sz w:val="24"/>
-          <w:szCs w:val="24"/>
-        </w:rPr>
-        <w:t xml:space="preserve">ambiguity here is the adjective (history teacher) </w:t>
-      </w:r>
-      <w:r>
-        <w:rPr>
-          <w:rFonts w:ascii="Times New Roman" w:hAnsi="Times New Roman" w:cs="Times New Roman"/>
-          <w:sz w:val="24"/>
-          <w:szCs w:val="24"/>
-        </w:rPr>
-        <w:t xml:space="preserve">which could be interpreted in two ways: </w:t>
-      </w:r>
-      <w:r>
-        <w:rPr>
-          <w:rFonts w:ascii="Times New Roman" w:hAnsi="Times New Roman" w:cs="Times New Roman"/>
-          <w:sz w:val="24"/>
-          <w:szCs w:val="24"/>
-        </w:rPr>
-        <w:t>the teacher is a German and teaches history. The other is that the teacher teaches German history.</w:t>
+        <w:t>The source of the ambiguity here is the adjective (history teacher) which could be interpreted in two ways: the teacher is a German and teaches history. The other is that the teacher teaches German history.</w:t>
       </w:r>
     </w:p>
     <w:p>
@@ -37467,7 +37463,6 @@
       <w:pPr>
         <w:pStyle w:val="Heading2"/>
       </w:pPr>
-      <w:bookmarkStart w:id="40" w:name="_Toc486326431"/>
       <w:r>
         <w:lastRenderedPageBreak/>
         <w:t>5</w:t>
@@ -37484,7 +37479,10 @@
       <w:r>
         <w:t>Dangling Modifiers</w:t>
       </w:r>
-      <w:bookmarkEnd w:id="40"/>
+      <w:bookmarkEnd w:id="39"/>
+      <w:r>
+        <w:t xml:space="preserve"> @</w:t>
+      </w:r>
     </w:p>
     <w:p>
       <w:pPr>
@@ -37708,6 +37706,9 @@
         <w:t>odifiers</w:t>
       </w:r>
       <w:bookmarkEnd w:id="41"/>
+      <w:r>
+        <w:t xml:space="preserve"> @</w:t>
+      </w:r>
     </w:p>
     <w:p>
       <w:pPr>
@@ -37956,6 +37957,9 @@
         <w:t>Types of Dangling Modifiers</w:t>
       </w:r>
       <w:bookmarkEnd w:id="42"/>
+      <w:r>
+        <w:t xml:space="preserve"> @</w:t>
+      </w:r>
     </w:p>
     <w:p>
       <w:pPr>
@@ -38510,6 +38514,12 @@
         <w:t>Correcting Dangling Modifiers</w:t>
       </w:r>
       <w:bookmarkEnd w:id="43"/>
+      <w:r>
+        <w:t xml:space="preserve"> </w:t>
+      </w:r>
+      <w:r>
+        <w:t>@</w:t>
+      </w:r>
     </w:p>
     <w:p>
       <w:pPr>
@@ -46769,6 +46779,7 @@
     <w:rsid w:val="008475CE"/>
     <w:rsid w:val="00B93AB7"/>
     <w:rsid w:val="00BA0130"/>
+    <w:rsid w:val="00EA1CE7"/>
   </w:rsids>
   <m:mathPr>
     <m:mathFont m:val="Cambria Math"/>
@@ -47524,7 +47535,7 @@
 </file>
 
 <file path=customXml/itemProps1.xml><?xml version="1.0" encoding="utf-8"?>
-<ds:datastoreItem xmlns:ds="http://schemas.openxmlformats.org/officeDocument/2006/customXml" ds:itemID="{7747D5E3-FAA2-48E5-AAA6-8636D875EBDA}">
+<ds:datastoreItem xmlns:ds="http://schemas.openxmlformats.org/officeDocument/2006/customXml" ds:itemID="{2C9132F2-A38D-4F1A-A4A1-F59C8E884275}">
   <ds:schemaRefs>
     <ds:schemaRef ds:uri="http://schemas.openxmlformats.org/officeDocument/2006/bibliography"/>
   </ds:schemaRefs>

</xml_diff>